<commit_message>
updated the code in the majorproject
</commit_message>
<xml_diff>
--- a/Mini Project 4/Computer Vision Homework 4.docx
+++ b/Mini Project 4/Computer Vision Homework 4.docx
@@ -104,20 +104,20 @@
     <w:p/>
     <w:p>
       <w:r>
-        <w:t>Rotation: T</w:t>
-      </w:r>
-      <w:r>
-        <w:t xml:space="preserve">he Harris corner detector uses the eigenvalues of the gradient matrix, which remain </w:t>
+        <w:t xml:space="preserve">Rotation: </w:t>
+      </w:r>
+      <w:r>
+        <w:t xml:space="preserve">The Harris corner detector is </w:t>
       </w:r>
       <w:r>
         <w:rPr>
           <w:b/>
           <w:bCs/>
         </w:rPr>
-        <w:t>invariant</w:t>
-      </w:r>
-      <w:r>
-        <w:t xml:space="preserve"> to rotation. Corners are detected regardless of the image’s orientation.</w:t>
+        <w:t>equivariant</w:t>
+      </w:r>
+      <w:r>
+        <w:t xml:space="preserve"> to rotation, the detected corners will also rotate correspondingly. The algorithm detects the same corners in the sense that their spatial relationships and local features are preserved under rotation, but their coordinates change according to the rotation applied to the image.</w:t>
       </w:r>
     </w:p>
     <w:p/>
@@ -272,6 +272,7 @@
     <w:p/>
     <w:p>
       <w:r>
+        <w:lastRenderedPageBreak/>
         <w:t>Gradients help describe the local structure of a region, such as edges, corners, or textures, which are crucial for feature matching.</w:t>
       </w:r>
     </w:p>
@@ -289,12 +290,11 @@
     </w:p>
     <w:p>
       <w:r>
-        <w:lastRenderedPageBreak/>
-        <w:t>Gradients at ke</w:t>
+        <w:t xml:space="preserve">Gradients at </w:t>
       </w:r>
       <w:proofErr w:type="spellStart"/>
       <w:r>
-        <w:t>ypoints</w:t>
+        <w:t>keypoints</w:t>
       </w:r>
       <w:proofErr w:type="spellEnd"/>
       <w:r>
@@ -420,17 +420,722 @@
       </w:r>
     </w:p>
     <w:p/>
-    <w:p/>
-    <w:p/>
-    <w:p/>
-    <w:p/>
-    <w:p/>
-    <w:p/>
-    <w:p/>
-    <w:p/>
-    <w:p/>
-    <w:p/>
-    <w:p/>
+    <w:p>
+      <w:pPr>
+        <w:pStyle w:val="ListParagraph"/>
+        <w:numPr>
+          <w:ilvl w:val="0"/>
+          <w:numId w:val="1"/>
+        </w:numPr>
+      </w:pPr>
+      <w:r>
+        <w:t>Shi</w:t>
+      </w:r>
+      <w:r>
+        <w:t>f</w:t>
+      </w:r>
+      <w:r>
+        <w:t>t to the right by 100 pixels</w:t>
+      </w:r>
+    </w:p>
+    <w:p/>
+    <w:p>
+      <w:pPr>
+        <w:ind w:left="720"/>
+      </w:pPr>
+      <w:r>
+        <w:t xml:space="preserve">[ </w:t>
+      </w:r>
+      <w:proofErr w:type="gramStart"/>
+      <w:r>
+        <w:t>1  0</w:t>
+      </w:r>
+      <w:proofErr w:type="gramEnd"/>
+      <w:r>
+        <w:t xml:space="preserve">  100 ]</w:t>
+      </w:r>
+    </w:p>
+    <w:p>
+      <w:pPr>
+        <w:ind w:left="720"/>
+      </w:pPr>
+      <w:r>
+        <w:t xml:space="preserve">[ </w:t>
+      </w:r>
+      <w:proofErr w:type="gramStart"/>
+      <w:r>
+        <w:t>0  1</w:t>
+      </w:r>
+      <w:proofErr w:type="gramEnd"/>
+      <w:r>
+        <w:t xml:space="preserve">   0  ]</w:t>
+      </w:r>
+    </w:p>
+    <w:p>
+      <w:pPr>
+        <w:ind w:left="720"/>
+      </w:pPr>
+      <w:r>
+        <w:t xml:space="preserve">[ </w:t>
+      </w:r>
+      <w:proofErr w:type="gramStart"/>
+      <w:r>
+        <w:t>0  0</w:t>
+      </w:r>
+      <w:proofErr w:type="gramEnd"/>
+      <w:r>
+        <w:t xml:space="preserve">   1  ]</w:t>
+      </w:r>
+    </w:p>
+    <w:p/>
+    <w:p>
+      <w:pPr>
+        <w:pStyle w:val="ListParagraph"/>
+        <w:numPr>
+          <w:ilvl w:val="0"/>
+          <w:numId w:val="1"/>
+        </w:numPr>
+      </w:pPr>
+      <w:r>
+        <w:t>Clockwise rotation by 45 degrees</w:t>
+      </w:r>
+    </w:p>
+    <w:p/>
+    <w:p>
+      <w:pPr>
+        <w:ind w:left="720"/>
+      </w:pPr>
+      <w:r>
+        <w:t xml:space="preserve">[ </w:t>
+      </w:r>
+      <w:proofErr w:type="gramStart"/>
+      <w:r>
+        <w:t>cos(</w:t>
+      </w:r>
+      <w:proofErr w:type="gramEnd"/>
+      <w:r>
+        <w:t>-45°)  -sin(-45°)  0 ]</w:t>
+      </w:r>
+    </w:p>
+    <w:p>
+      <w:pPr>
+        <w:ind w:left="720"/>
+      </w:pPr>
+      <w:r>
+        <w:t xml:space="preserve">[ </w:t>
+      </w:r>
+      <w:proofErr w:type="gramStart"/>
+      <w:r>
+        <w:t>sin(</w:t>
+      </w:r>
+      <w:proofErr w:type="gramEnd"/>
+      <w:r>
+        <w:t>-45°)   cos(-45°)  0 ]</w:t>
+      </w:r>
+    </w:p>
+    <w:p>
+      <w:pPr>
+        <w:ind w:left="720"/>
+      </w:pPr>
+      <w:r>
+        <w:t xml:space="preserve">[    0          0       </w:t>
+      </w:r>
+      <w:proofErr w:type="gramStart"/>
+      <w:r>
+        <w:t>1 ]</w:t>
+      </w:r>
+      <w:proofErr w:type="gramEnd"/>
+    </w:p>
+    <w:p>
+      <w:pPr>
+        <w:ind w:left="720"/>
+      </w:pPr>
+    </w:p>
+    <w:p>
+      <w:pPr>
+        <w:ind w:left="720"/>
+      </w:pPr>
+      <w:r>
+        <w:t>=&gt;</w:t>
+      </w:r>
+    </w:p>
+    <w:p>
+      <w:pPr>
+        <w:ind w:left="720"/>
+      </w:pPr>
+    </w:p>
+    <w:p>
+      <w:pPr>
+        <w:ind w:left="720"/>
+      </w:pPr>
+      <w:r>
+        <w:t xml:space="preserve">[ √2/2   √2/2   </w:t>
+      </w:r>
+      <w:proofErr w:type="gramStart"/>
+      <w:r>
+        <w:t>0 ]</w:t>
+      </w:r>
+      <w:proofErr w:type="gramEnd"/>
+    </w:p>
+    <w:p>
+      <w:pPr>
+        <w:ind w:left="720"/>
+      </w:pPr>
+      <w:r>
+        <w:t>[ -√2/</w:t>
+      </w:r>
+      <w:proofErr w:type="gramStart"/>
+      <w:r>
+        <w:t>2  √</w:t>
+      </w:r>
+      <w:proofErr w:type="gramEnd"/>
+      <w:r>
+        <w:t>2/2   0 ]</w:t>
+      </w:r>
+    </w:p>
+    <w:p>
+      <w:pPr>
+        <w:ind w:left="720"/>
+      </w:pPr>
+      <w:proofErr w:type="gramStart"/>
+      <w:r>
+        <w:t>[  0</w:t>
+      </w:r>
+      <w:proofErr w:type="gramEnd"/>
+      <w:r>
+        <w:t xml:space="preserve">      0     1 ]</w:t>
+      </w:r>
+    </w:p>
+    <w:p/>
+    <w:p>
+      <w:pPr>
+        <w:pStyle w:val="p1"/>
+        <w:numPr>
+          <w:ilvl w:val="0"/>
+          <w:numId w:val="1"/>
+        </w:numPr>
+        <w:rPr>
+          <w:sz w:val="24"/>
+          <w:szCs w:val="24"/>
+        </w:rPr>
+      </w:pPr>
+      <w:r>
+        <w:rPr>
+          <w:sz w:val="24"/>
+          <w:szCs w:val="24"/>
+        </w:rPr>
+        <w:t xml:space="preserve">Rotate around the point (20, 20) in the counterclockwise </w:t>
+      </w:r>
+      <w:r>
+        <w:rPr>
+          <w:rFonts w:asciiTheme="minorHAnsi" w:hAnsiTheme="minorHAnsi"/>
+          <w:sz w:val="24"/>
+          <w:szCs w:val="24"/>
+        </w:rPr>
+        <w:t>direction</w:t>
+      </w:r>
+      <w:r>
+        <w:rPr>
+          <w:sz w:val="24"/>
+          <w:szCs w:val="24"/>
+        </w:rPr>
+        <w:t xml:space="preserve"> by 90 </w:t>
+      </w:r>
+      <w:proofErr w:type="gramStart"/>
+      <w:r>
+        <w:rPr>
+          <w:sz w:val="24"/>
+          <w:szCs w:val="24"/>
+        </w:rPr>
+        <w:t>degree</w:t>
+      </w:r>
+      <w:proofErr w:type="gramEnd"/>
+    </w:p>
+    <w:p>
+      <w:pPr>
+        <w:pStyle w:val="p1"/>
+        <w:ind w:left="720"/>
+        <w:rPr>
+          <w:sz w:val="24"/>
+          <w:szCs w:val="24"/>
+        </w:rPr>
+      </w:pPr>
+      <w:r>
+        <w:rPr>
+          <w:sz w:val="24"/>
+          <w:szCs w:val="24"/>
+        </w:rPr>
+        <w:t>Translation to the origin</w:t>
+      </w:r>
+    </w:p>
+    <w:p>
+      <w:pPr>
+        <w:pStyle w:val="p1"/>
+        <w:ind w:left="720"/>
+        <w:rPr>
+          <w:sz w:val="24"/>
+          <w:szCs w:val="24"/>
+        </w:rPr>
+      </w:pPr>
+    </w:p>
+    <w:p>
+      <w:pPr>
+        <w:pStyle w:val="p1"/>
+        <w:ind w:left="720"/>
+        <w:rPr>
+          <w:sz w:val="24"/>
+          <w:szCs w:val="24"/>
+        </w:rPr>
+      </w:pPr>
+      <w:r>
+        <w:rPr>
+          <w:sz w:val="24"/>
+          <w:szCs w:val="24"/>
+        </w:rPr>
+        <w:lastRenderedPageBreak/>
+        <w:t xml:space="preserve">[ </w:t>
+      </w:r>
+      <w:proofErr w:type="gramStart"/>
+      <w:r>
+        <w:rPr>
+          <w:sz w:val="24"/>
+          <w:szCs w:val="24"/>
+        </w:rPr>
+        <w:t>1  0</w:t>
+      </w:r>
+      <w:proofErr w:type="gramEnd"/>
+      <w:r>
+        <w:rPr>
+          <w:sz w:val="24"/>
+          <w:szCs w:val="24"/>
+        </w:rPr>
+        <w:t xml:space="preserve">  -20 ]</w:t>
+      </w:r>
+    </w:p>
+    <w:p>
+      <w:pPr>
+        <w:pStyle w:val="p1"/>
+        <w:ind w:left="720"/>
+        <w:rPr>
+          <w:sz w:val="24"/>
+          <w:szCs w:val="24"/>
+        </w:rPr>
+      </w:pPr>
+      <w:r>
+        <w:rPr>
+          <w:sz w:val="24"/>
+          <w:szCs w:val="24"/>
+        </w:rPr>
+        <w:t xml:space="preserve">[ </w:t>
+      </w:r>
+      <w:proofErr w:type="gramStart"/>
+      <w:r>
+        <w:rPr>
+          <w:sz w:val="24"/>
+          <w:szCs w:val="24"/>
+        </w:rPr>
+        <w:t>0  1</w:t>
+      </w:r>
+      <w:proofErr w:type="gramEnd"/>
+      <w:r>
+        <w:rPr>
+          <w:sz w:val="24"/>
+          <w:szCs w:val="24"/>
+        </w:rPr>
+        <w:t xml:space="preserve">  -20 ]</w:t>
+      </w:r>
+    </w:p>
+    <w:p>
+      <w:pPr>
+        <w:pStyle w:val="p1"/>
+        <w:ind w:left="720"/>
+        <w:rPr>
+          <w:sz w:val="24"/>
+          <w:szCs w:val="24"/>
+        </w:rPr>
+      </w:pPr>
+      <w:r>
+        <w:rPr>
+          <w:sz w:val="24"/>
+          <w:szCs w:val="24"/>
+        </w:rPr>
+        <w:t xml:space="preserve">[ </w:t>
+      </w:r>
+      <w:proofErr w:type="gramStart"/>
+      <w:r>
+        <w:rPr>
+          <w:sz w:val="24"/>
+          <w:szCs w:val="24"/>
+        </w:rPr>
+        <w:t>0  0</w:t>
+      </w:r>
+      <w:proofErr w:type="gramEnd"/>
+      <w:r>
+        <w:rPr>
+          <w:sz w:val="24"/>
+          <w:szCs w:val="24"/>
+        </w:rPr>
+        <w:t xml:space="preserve">   1  ]</w:t>
+      </w:r>
+    </w:p>
+    <w:p>
+      <w:r>
+        <w:tab/>
+        <w:t>Counterclockwise rotation by 90 degrees:</w:t>
+      </w:r>
+    </w:p>
+    <w:p>
+      <w:r>
+        <w:tab/>
+      </w:r>
+    </w:p>
+    <w:p>
+      <w:r>
+        <w:tab/>
+      </w:r>
+      <w:proofErr w:type="gramStart"/>
+      <w:r>
+        <w:t>[  0</w:t>
+      </w:r>
+      <w:proofErr w:type="gramEnd"/>
+      <w:r>
+        <w:t xml:space="preserve">  -1   0 ]</w:t>
+      </w:r>
+    </w:p>
+    <w:p>
+      <w:pPr>
+        <w:ind w:left="720"/>
+      </w:pPr>
+      <w:proofErr w:type="gramStart"/>
+      <w:r>
+        <w:t>[  1</w:t>
+      </w:r>
+      <w:proofErr w:type="gramEnd"/>
+      <w:r>
+        <w:t xml:space="preserve">   0   0 ]</w:t>
+      </w:r>
+    </w:p>
+    <w:p>
+      <w:pPr>
+        <w:ind w:left="720"/>
+      </w:pPr>
+      <w:proofErr w:type="gramStart"/>
+      <w:r>
+        <w:t>[  0</w:t>
+      </w:r>
+      <w:proofErr w:type="gramEnd"/>
+      <w:r>
+        <w:t xml:space="preserve">   0   1 ]</w:t>
+      </w:r>
+    </w:p>
+    <w:p>
+      <w:pPr>
+        <w:ind w:left="720"/>
+      </w:pPr>
+    </w:p>
+    <w:p>
+      <w:pPr>
+        <w:ind w:left="720"/>
+      </w:pPr>
+      <w:r>
+        <w:t>Translation back:</w:t>
+      </w:r>
+    </w:p>
+    <w:p>
+      <w:pPr>
+        <w:ind w:left="720"/>
+      </w:pPr>
+    </w:p>
+    <w:p>
+      <w:pPr>
+        <w:ind w:left="720"/>
+      </w:pPr>
+      <w:r>
+        <w:t xml:space="preserve">[ </w:t>
+      </w:r>
+      <w:proofErr w:type="gramStart"/>
+      <w:r>
+        <w:t>1  0</w:t>
+      </w:r>
+      <w:proofErr w:type="gramEnd"/>
+      <w:r>
+        <w:t xml:space="preserve">  20 ]</w:t>
+      </w:r>
+    </w:p>
+    <w:p>
+      <w:pPr>
+        <w:ind w:left="720"/>
+      </w:pPr>
+      <w:r>
+        <w:t xml:space="preserve">[ </w:t>
+      </w:r>
+      <w:proofErr w:type="gramStart"/>
+      <w:r>
+        <w:t>0  1</w:t>
+      </w:r>
+      <w:proofErr w:type="gramEnd"/>
+      <w:r>
+        <w:t xml:space="preserve">  20 ]</w:t>
+      </w:r>
+    </w:p>
+    <w:p>
+      <w:pPr>
+        <w:ind w:left="720"/>
+      </w:pPr>
+      <w:r>
+        <w:t xml:space="preserve">[ </w:t>
+      </w:r>
+      <w:proofErr w:type="gramStart"/>
+      <w:r>
+        <w:t>0  0</w:t>
+      </w:r>
+      <w:proofErr w:type="gramEnd"/>
+      <w:r>
+        <w:t xml:space="preserve">   1 ]</w:t>
+      </w:r>
+    </w:p>
+    <w:p/>
+    <w:p>
+      <w:pPr>
+        <w:ind w:left="720"/>
+      </w:pPr>
+      <w:r>
+        <w:t xml:space="preserve">Translation </w:t>
+      </w:r>
+      <w:proofErr w:type="gramStart"/>
+      <w:r>
+        <w:t>back  *</w:t>
+      </w:r>
+      <w:proofErr w:type="gramEnd"/>
+      <w:r>
+        <w:t xml:space="preserve"> Rotation  * translation origin = </w:t>
+      </w:r>
+    </w:p>
+    <w:p>
+      <w:pPr>
+        <w:ind w:left="720"/>
+      </w:pPr>
+      <w:r>
+        <w:t xml:space="preserve">[ </w:t>
+      </w:r>
+      <w:proofErr w:type="gramStart"/>
+      <w:r>
+        <w:t>1  0</w:t>
+      </w:r>
+      <w:proofErr w:type="gramEnd"/>
+      <w:r>
+        <w:t xml:space="preserve">  20 ]   [ 0  -1  0 ]   [ 1  0  -20 ]</w:t>
+      </w:r>
+    </w:p>
+    <w:p>
+      <w:pPr>
+        <w:ind w:left="720"/>
+      </w:pPr>
+      <w:r>
+        <w:t xml:space="preserve">[ </w:t>
+      </w:r>
+      <w:proofErr w:type="gramStart"/>
+      <w:r>
+        <w:t>0  1</w:t>
+      </w:r>
+      <w:proofErr w:type="gramEnd"/>
+      <w:r>
+        <w:t xml:space="preserve">  20 ] * [ 1   0  0 ] * [ 0  1  -20 ]    </w:t>
+      </w:r>
+    </w:p>
+    <w:p>
+      <w:pPr>
+        <w:ind w:left="720"/>
+      </w:pPr>
+      <w:r>
+        <w:t xml:space="preserve">[ </w:t>
+      </w:r>
+      <w:proofErr w:type="gramStart"/>
+      <w:r>
+        <w:t>0  0</w:t>
+      </w:r>
+      <w:proofErr w:type="gramEnd"/>
+      <w:r>
+        <w:t xml:space="preserve">   1  ]   [ 0   0  1 ]   [ 0  0   1  ]</w:t>
+      </w:r>
+    </w:p>
+    <w:p/>
+    <w:p>
+      <w:r>
+        <w:tab/>
+        <w:t>=&gt;</w:t>
+      </w:r>
+    </w:p>
+    <w:p/>
+    <w:p>
+      <w:pPr>
+        <w:ind w:left="720"/>
+      </w:pPr>
+      <w:proofErr w:type="gramStart"/>
+      <w:r>
+        <w:t>[  0</w:t>
+      </w:r>
+      <w:proofErr w:type="gramEnd"/>
+      <w:r>
+        <w:t xml:space="preserve">  -1  40 ]</w:t>
+      </w:r>
+    </w:p>
+    <w:p>
+      <w:pPr>
+        <w:ind w:left="720"/>
+      </w:pPr>
+      <w:proofErr w:type="gramStart"/>
+      <w:r>
+        <w:t>[  1</w:t>
+      </w:r>
+      <w:proofErr w:type="gramEnd"/>
+      <w:r>
+        <w:t xml:space="preserve">   0  -20 ]</w:t>
+      </w:r>
+    </w:p>
+    <w:p>
+      <w:pPr>
+        <w:ind w:left="720"/>
+      </w:pPr>
+      <w:proofErr w:type="gramStart"/>
+      <w:r>
+        <w:t>[  0</w:t>
+      </w:r>
+      <w:proofErr w:type="gramEnd"/>
+      <w:r>
+        <w:t xml:space="preserve">   0   1  ]</w:t>
+      </w:r>
+    </w:p>
+    <w:p/>
+    <w:p/>
+    <w:p>
+      <w:pPr>
+        <w:pStyle w:val="Subtitle"/>
+        <w:jc w:val="center"/>
+        <w:rPr>
+          <w:rStyle w:val="Strong"/>
+        </w:rPr>
+      </w:pPr>
+      <w:r>
+        <w:rPr>
+          <w:rStyle w:val="Strong"/>
+        </w:rPr>
+        <w:t>Programming Assignment Results</w:t>
+      </w:r>
+    </w:p>
+    <w:p/>
+    <w:p>
+      <w:r>
+        <w:t>Q1.</w:t>
+      </w:r>
+    </w:p>
+    <w:p/>
+    <w:p/>
+    <w:p>
+      <w:r>
+        <w:rPr>
+          <w:noProof/>
+        </w:rPr>
+        <w:lastRenderedPageBreak/>
+        <w:drawing>
+          <wp:inline distT="0" distB="0" distL="0" distR="0" wp14:anchorId="47D5C8DE" wp14:editId="0B03C2BB">
+            <wp:extent cx="3429000" cy="3429000"/>
+            <wp:effectExtent l="0" t="0" r="0" b="0"/>
+            <wp:docPr id="2065260442" name="Picture 2" descr="A white background with black text and colorful dots&#10;&#10;Description automatically generated"/>
+            <wp:cNvGraphicFramePr>
+              <a:graphicFrameLocks xmlns:a="http://schemas.openxmlformats.org/drawingml/2006/main" noChangeAspect="1"/>
+            </wp:cNvGraphicFramePr>
+            <a:graphic xmlns:a="http://schemas.openxmlformats.org/drawingml/2006/main">
+              <a:graphicData uri="http://schemas.openxmlformats.org/drawingml/2006/picture">
+                <pic:pic xmlns:pic="http://schemas.openxmlformats.org/drawingml/2006/picture">
+                  <pic:nvPicPr>
+                    <pic:cNvPr id="2065260442" name="Picture 2" descr="A white background with black text and colorful dots&#10;&#10;Description automatically generated"/>
+                    <pic:cNvPicPr/>
+                  </pic:nvPicPr>
+                  <pic:blipFill>
+                    <a:blip r:embed="rId5">
+                      <a:extLst>
+                        <a:ext uri="{28A0092B-C50C-407E-A947-70E740481C1C}">
+                          <a14:useLocalDpi xmlns:a14="http://schemas.microsoft.com/office/drawing/2010/main" val="0"/>
+                        </a:ext>
+                      </a:extLst>
+                    </a:blip>
+                    <a:stretch>
+                      <a:fillRect/>
+                    </a:stretch>
+                  </pic:blipFill>
+                  <pic:spPr>
+                    <a:xfrm>
+                      <a:off x="0" y="0"/>
+                      <a:ext cx="3429000" cy="3429000"/>
+                    </a:xfrm>
+                    <a:prstGeom prst="rect">
+                      <a:avLst/>
+                    </a:prstGeom>
+                  </pic:spPr>
+                </pic:pic>
+              </a:graphicData>
+            </a:graphic>
+          </wp:inline>
+        </w:drawing>
+      </w:r>
+    </w:p>
+    <w:p/>
+    <w:p>
+      <w:r>
+        <w:t>Q2.</w:t>
+      </w:r>
+    </w:p>
+    <w:p/>
+    <w:p/>
+    <w:p>
+      <w:r>
+        <w:rPr>
+          <w:noProof/>
+        </w:rPr>
+        <w:drawing>
+          <wp:inline distT="0" distB="0" distL="0" distR="0" wp14:anchorId="5D79DA52" wp14:editId="48BC7B28">
+            <wp:extent cx="6858000" cy="4572000"/>
+            <wp:effectExtent l="0" t="0" r="0" b="0"/>
+            <wp:docPr id="1645499238" name="Picture 3" descr="A collage of a person wearing a hat&#10;&#10;Description automatically generated"/>
+            <wp:cNvGraphicFramePr>
+              <a:graphicFrameLocks xmlns:a="http://schemas.openxmlformats.org/drawingml/2006/main" noChangeAspect="1"/>
+            </wp:cNvGraphicFramePr>
+            <a:graphic xmlns:a="http://schemas.openxmlformats.org/drawingml/2006/main">
+              <a:graphicData uri="http://schemas.openxmlformats.org/drawingml/2006/picture">
+                <pic:pic xmlns:pic="http://schemas.openxmlformats.org/drawingml/2006/picture">
+                  <pic:nvPicPr>
+                    <pic:cNvPr id="1645499238" name="Picture 3" descr="A collage of a person wearing a hat&#10;&#10;Description automatically generated"/>
+                    <pic:cNvPicPr/>
+                  </pic:nvPicPr>
+                  <pic:blipFill>
+                    <a:blip r:embed="rId6">
+                      <a:extLst>
+                        <a:ext uri="{28A0092B-C50C-407E-A947-70E740481C1C}">
+                          <a14:useLocalDpi xmlns:a14="http://schemas.microsoft.com/office/drawing/2010/main" val="0"/>
+                        </a:ext>
+                      </a:extLst>
+                    </a:blip>
+                    <a:stretch>
+                      <a:fillRect/>
+                    </a:stretch>
+                  </pic:blipFill>
+                  <pic:spPr>
+                    <a:xfrm>
+                      <a:off x="0" y="0"/>
+                      <a:ext cx="6858000" cy="4572000"/>
+                    </a:xfrm>
+                    <a:prstGeom prst="rect">
+                      <a:avLst/>
+                    </a:prstGeom>
+                  </pic:spPr>
+                </pic:pic>
+              </a:graphicData>
+            </a:graphic>
+          </wp:inline>
+        </w:drawing>
+      </w:r>
+    </w:p>
     <w:sectPr>
       <w:pgSz w:w="12240" w:h="15840"/>
       <w:pgMar w:top="720" w:right="720" w:bottom="720" w:left="720" w:header="720" w:footer="720" w:gutter="0"/>
@@ -439,6 +1144,103 @@
     </w:sectPr>
   </w:body>
 </w:document>
+</file>
+
+<file path=word/numbering.xml><?xml version="1.0" encoding="utf-8"?>
+<w:numbering xmlns:wpc="http://schemas.microsoft.com/office/word/2010/wordprocessingCanvas" xmlns:cx="http://schemas.microsoft.com/office/drawing/2014/chartex" xmlns:cx1="http://schemas.microsoft.com/office/drawing/2015/9/8/chartex" xmlns:cx2="http://schemas.microsoft.com/office/drawing/2015/10/21/chartex" xmlns:cx3="http://schemas.microsoft.com/office/drawing/2016/5/9/chartex" xmlns:cx4="http://schemas.microsoft.com/office/drawing/2016/5/10/chartex" xmlns:cx5="http://schemas.microsoft.com/office/drawing/2016/5/11/chartex" xmlns:cx6="http://schemas.microsoft.com/office/drawing/2016/5/12/chartex" xmlns:cx7="http://schemas.microsoft.com/office/drawing/2016/5/13/chartex" xmlns:cx8="http://schemas.microsoft.com/office/drawing/2016/5/14/chartex" xmlns:mc="http://schemas.openxmlformats.org/markup-compatibility/2006" xmlns:aink="http://schemas.microsoft.com/office/drawing/2016/ink" xmlns:am3d="http://schemas.microsoft.com/office/drawing/2017/model3d" xmlns:o="urn:schemas-microsoft-com:office:office" xmlns:oel="http://schemas.microsoft.com/office/2019/extlst" xmlns:r="http://schemas.openxmlformats.org/officeDocument/2006/relationships" xmlns:m="http://schemas.openxmlformats.org/officeDocument/2006/math" xmlns:v="urn:schemas-microsoft-com:vml" xmlns:wp14="http://schemas.microsoft.com/office/word/2010/wordprocessingDrawing" xmlns:wp="http://schemas.openxmlformats.org/drawingml/2006/wordprocessingDrawing" xmlns:w10="urn:schemas-microsoft-com:office:word" xmlns:w="http://schemas.openxmlformats.org/wordprocessingml/2006/main" xmlns:w14="http://schemas.microsoft.com/office/word/2010/wordml" xmlns:w15="http://schemas.microsoft.com/office/word/2012/wordml" xmlns:w16cex="http://schemas.microsoft.com/office/word/2018/wordml/cex" xmlns:w16cid="http://schemas.microsoft.com/office/word/2016/wordml/cid" xmlns:w16="http://schemas.microsoft.com/office/word/2018/wordml" xmlns:w16du="http://schemas.microsoft.com/office/word/2023/wordml/word16du" xmlns:w16sdtdh="http://schemas.microsoft.com/office/word/2020/wordml/sdtdatahash" xmlns:w16se="http://schemas.microsoft.com/office/word/2015/wordml/symex" xmlns:wpg="http://schemas.microsoft.com/office/word/2010/wordprocessingGroup" xmlns:wpi="http://schemas.microsoft.com/office/word/2010/wordprocessingInk" xmlns:wne="http://schemas.microsoft.com/office/word/2006/wordml" xmlns:wps="http://schemas.microsoft.com/office/word/2010/wordprocessingShape" mc:Ignorable="w14 w15 w16se w16cid w16 w16cex w16sdtdh w16du wp14">
+  <w:abstractNum w:abstractNumId="0" w15:restartNumberingAfterBreak="0">
+    <w:nsid w:val="286607B4"/>
+    <w:multiLevelType w:val="hybridMultilevel"/>
+    <w:tmpl w:val="CAFE2F10"/>
+    <w:lvl w:ilvl="0" w:tplc="0409000F">
+      <w:start w:val="1"/>
+      <w:numFmt w:val="decimal"/>
+      <w:lvlText w:val="%1."/>
+      <w:lvlJc w:val="left"/>
+      <w:pPr>
+        <w:ind w:left="720" w:hanging="360"/>
+      </w:pPr>
+      <w:rPr>
+        <w:rFonts w:hint="default"/>
+      </w:rPr>
+    </w:lvl>
+    <w:lvl w:ilvl="1" w:tplc="04090019" w:tentative="1">
+      <w:start w:val="1"/>
+      <w:numFmt w:val="lowerLetter"/>
+      <w:lvlText w:val="%2."/>
+      <w:lvlJc w:val="left"/>
+      <w:pPr>
+        <w:ind w:left="1440" w:hanging="360"/>
+      </w:pPr>
+    </w:lvl>
+    <w:lvl w:ilvl="2" w:tplc="0409001B" w:tentative="1">
+      <w:start w:val="1"/>
+      <w:numFmt w:val="lowerRoman"/>
+      <w:lvlText w:val="%3."/>
+      <w:lvlJc w:val="right"/>
+      <w:pPr>
+        <w:ind w:left="2160" w:hanging="180"/>
+      </w:pPr>
+    </w:lvl>
+    <w:lvl w:ilvl="3" w:tplc="0409000F" w:tentative="1">
+      <w:start w:val="1"/>
+      <w:numFmt w:val="decimal"/>
+      <w:lvlText w:val="%4."/>
+      <w:lvlJc w:val="left"/>
+      <w:pPr>
+        <w:ind w:left="2880" w:hanging="360"/>
+      </w:pPr>
+    </w:lvl>
+    <w:lvl w:ilvl="4" w:tplc="04090019" w:tentative="1">
+      <w:start w:val="1"/>
+      <w:numFmt w:val="lowerLetter"/>
+      <w:lvlText w:val="%5."/>
+      <w:lvlJc w:val="left"/>
+      <w:pPr>
+        <w:ind w:left="3600" w:hanging="360"/>
+      </w:pPr>
+    </w:lvl>
+    <w:lvl w:ilvl="5" w:tplc="0409001B" w:tentative="1">
+      <w:start w:val="1"/>
+      <w:numFmt w:val="lowerRoman"/>
+      <w:lvlText w:val="%6."/>
+      <w:lvlJc w:val="right"/>
+      <w:pPr>
+        <w:ind w:left="4320" w:hanging="180"/>
+      </w:pPr>
+    </w:lvl>
+    <w:lvl w:ilvl="6" w:tplc="0409000F" w:tentative="1">
+      <w:start w:val="1"/>
+      <w:numFmt w:val="decimal"/>
+      <w:lvlText w:val="%7."/>
+      <w:lvlJc w:val="left"/>
+      <w:pPr>
+        <w:ind w:left="5040" w:hanging="360"/>
+      </w:pPr>
+    </w:lvl>
+    <w:lvl w:ilvl="7" w:tplc="04090019" w:tentative="1">
+      <w:start w:val="1"/>
+      <w:numFmt w:val="lowerLetter"/>
+      <w:lvlText w:val="%8."/>
+      <w:lvlJc w:val="left"/>
+      <w:pPr>
+        <w:ind w:left="5760" w:hanging="360"/>
+      </w:pPr>
+    </w:lvl>
+    <w:lvl w:ilvl="8" w:tplc="0409001B" w:tentative="1">
+      <w:start w:val="1"/>
+      <w:numFmt w:val="lowerRoman"/>
+      <w:lvlText w:val="%9."/>
+      <w:lvlJc w:val="right"/>
+      <w:pPr>
+        <w:ind w:left="6480" w:hanging="180"/>
+      </w:pPr>
+    </w:lvl>
+  </w:abstractNum>
+  <w:num w:numId="1" w16cid:durableId="1907450772">
+    <w:abstractNumId w:val="0"/>
+  </w:num>
+</w:numbering>
 </file>
 
 <file path=word/styles.xml><?xml version="1.0" encoding="utf-8"?>
@@ -1352,6 +2154,30 @@
       <w:spacing w:val="5"/>
     </w:rPr>
   </w:style>
+  <w:style w:type="paragraph" w:customStyle="1" w:styleId="p1">
+    <w:name w:val="p1"/>
+    <w:basedOn w:val="Normal"/>
+    <w:rsid w:val="00E008C2"/>
+    <w:rPr>
+      <w:rFonts w:ascii=".AppleSystemUIFont" w:eastAsia="Times New Roman" w:hAnsi=".AppleSystemUIFont" w:cs="Times New Roman"/>
+      <w:color w:val="0E0E0E"/>
+      <w:kern w:val="0"/>
+      <w:sz w:val="21"/>
+      <w:szCs w:val="21"/>
+      <w14:ligatures w14:val="none"/>
+    </w:rPr>
+  </w:style>
+  <w:style w:type="character" w:styleId="Strong">
+    <w:name w:val="Strong"/>
+    <w:basedOn w:val="DefaultParagraphFont"/>
+    <w:uiPriority w:val="22"/>
+    <w:qFormat/>
+    <w:rsid w:val="00E008C2"/>
+    <w:rPr>
+      <w:b/>
+      <w:bCs/>
+    </w:rPr>
+  </w:style>
 </w:styles>
 </file>
 

</xml_diff>